<commit_message>
Original version Jan 2022
</commit_message>
<xml_diff>
--- a/USER GUIDE.docx
+++ b/USER GUIDE.docx
@@ -3277,7 +3277,7 @@
           <v:shape id="_x0000_i1025" type="#_x0000_t75" style="width:169.5pt;height:50.25pt" o:ole="">
             <v:imagedata r:id="rId12" o:title=""/>
           </v:shape>
-          <o:OLEObject Type="Embed" ProgID="Equation.DSMT4" ShapeID="_x0000_i1025" DrawAspect="Content" ObjectID="_1704374889" r:id="rId13"/>
+          <o:OLEObject Type="Embed" ProgID="Equation.DSMT4" ShapeID="_x0000_i1025" DrawAspect="Content" ObjectID="_1704631625" r:id="rId13"/>
         </w:object>
       </w:r>
       <w:r>
@@ -3304,25 +3304,51 @@
       <w:r>
         <w:instrText>(</w:instrText>
       </w:r>
-      <w:fldSimple w:instr=" SEQ MTSec \c \* Arabic \* MERGEFORMAT ">
-        <w:r>
-          <w:rPr>
-            <w:noProof/>
-          </w:rPr>
-          <w:instrText>1</w:instrText>
-        </w:r>
-      </w:fldSimple>
+      <w:r>
+        <w:fldChar w:fldCharType="begin"/>
+      </w:r>
+      <w:r>
+        <w:instrText xml:space="preserve"> SEQ MTSec \c \* Arabic \* MERGEFORMAT </w:instrText>
+      </w:r>
+      <w:r>
+        <w:fldChar w:fldCharType="separate"/>
+      </w:r>
+      <w:r>
+        <w:rPr>
+          <w:noProof/>
+        </w:rPr>
+        <w:instrText>1</w:instrText>
+      </w:r>
+      <w:r>
+        <w:rPr>
+          <w:noProof/>
+        </w:rPr>
+        <w:fldChar w:fldCharType="end"/>
+      </w:r>
       <w:r>
         <w:instrText>.</w:instrText>
       </w:r>
-      <w:fldSimple w:instr=" SEQ MTEqn \c \* Arabic \* MERGEFORMAT ">
-        <w:r>
-          <w:rPr>
-            <w:noProof/>
-          </w:rPr>
-          <w:instrText>1</w:instrText>
-        </w:r>
-      </w:fldSimple>
+      <w:r>
+        <w:fldChar w:fldCharType="begin"/>
+      </w:r>
+      <w:r>
+        <w:instrText xml:space="preserve"> SEQ MTEqn \c \* Arabic \* MERGEFORMAT </w:instrText>
+      </w:r>
+      <w:r>
+        <w:fldChar w:fldCharType="separate"/>
+      </w:r>
+      <w:r>
+        <w:rPr>
+          <w:noProof/>
+        </w:rPr>
+        <w:instrText>1</w:instrText>
+      </w:r>
+      <w:r>
+        <w:rPr>
+          <w:noProof/>
+        </w:rPr>
+        <w:fldChar w:fldCharType="end"/>
+      </w:r>
       <w:r>
         <w:instrText>)</w:instrText>
       </w:r>
@@ -5070,7 +5096,7 @@
           <v:shape id="_x0000_i1026" type="#_x0000_t75" style="width:294.75pt;height:34.5pt" o:ole="">
             <v:imagedata r:id="rId16" o:title=""/>
           </v:shape>
-          <o:OLEObject Type="Embed" ProgID="Equation.DSMT4" ShapeID="_x0000_i1026" DrawAspect="Content" ObjectID="_1704374890" r:id="rId17"/>
+          <o:OLEObject Type="Embed" ProgID="Equation.DSMT4" ShapeID="_x0000_i1026" DrawAspect="Content" ObjectID="_1704631626" r:id="rId17"/>
         </w:object>
       </w:r>
       <w:r>
@@ -5098,25 +5124,51 @@
       <w:r>
         <w:instrText>(</w:instrText>
       </w:r>
-      <w:fldSimple w:instr=" SEQ MTSec \c \* Arabic \* MERGEFORMAT ">
-        <w:r>
-          <w:rPr>
-            <w:noProof/>
-          </w:rPr>
-          <w:instrText>1</w:instrText>
-        </w:r>
-      </w:fldSimple>
+      <w:r>
+        <w:fldChar w:fldCharType="begin"/>
+      </w:r>
+      <w:r>
+        <w:instrText xml:space="preserve"> SEQ MTSec \c \* Arabic \* MERGEFORMAT </w:instrText>
+      </w:r>
+      <w:r>
+        <w:fldChar w:fldCharType="separate"/>
+      </w:r>
+      <w:r>
+        <w:rPr>
+          <w:noProof/>
+        </w:rPr>
+        <w:instrText>1</w:instrText>
+      </w:r>
+      <w:r>
+        <w:rPr>
+          <w:noProof/>
+        </w:rPr>
+        <w:fldChar w:fldCharType="end"/>
+      </w:r>
       <w:r>
         <w:instrText>.</w:instrText>
       </w:r>
-      <w:fldSimple w:instr=" SEQ MTEqn \c \* Arabic \* MERGEFORMAT ">
-        <w:r>
-          <w:rPr>
-            <w:noProof/>
-          </w:rPr>
-          <w:instrText>2</w:instrText>
-        </w:r>
-      </w:fldSimple>
+      <w:r>
+        <w:fldChar w:fldCharType="begin"/>
+      </w:r>
+      <w:r>
+        <w:instrText xml:space="preserve"> SEQ MTEqn \c \* Arabic \* MERGEFORMAT </w:instrText>
+      </w:r>
+      <w:r>
+        <w:fldChar w:fldCharType="separate"/>
+      </w:r>
+      <w:r>
+        <w:rPr>
+          <w:noProof/>
+        </w:rPr>
+        <w:instrText>2</w:instrText>
+      </w:r>
+      <w:r>
+        <w:rPr>
+          <w:noProof/>
+        </w:rPr>
+        <w:fldChar w:fldCharType="end"/>
+      </w:r>
       <w:r>
         <w:instrText>)</w:instrText>
       </w:r>
@@ -8899,208 +8951,10 @@
         <w:t xml:space="preserve">For some large or troublesome models, increasing the LP tolerance to obtain convergence for the bounded FBA, can </w:t>
       </w:r>
       <w:r>
-        <w:t xml:space="preserve">cause later LP calculations to fail. An example is the E-Coli K12 model IML1515, which has 2712 flux variables and it fails to converge at the default LP tolerance of 0.001. Resetting this to 0.1 does give convergence, but spoils the convergence of later stages. The best way to deal with this, is to enter a pair of tolerance values, separated by a comma, in the LP tolerance box instead of the normal single value. The first of these is used for the bounded LP only, while the second is used for all subsequent LP’s. An alternative is to simply </w:t>
-      </w:r>
-      <w:r>
-        <w:lastRenderedPageBreak/>
-        <w:t>allow the bounded LP to fail; as its result is only for validation, a failed value will simply be ignored and most</w:t>
-      </w:r>
-      <w:r>
-        <w:t xml:space="preserve"> of the rest of the calculations proceed as normal.</w:t>
-      </w:r>
-    </w:p>
-    <w:p/>
-    <w:p>
-      <w:r>
-        <w:t xml:space="preserve">Artificial bounds are </w:t>
-      </w:r>
-      <w:r>
-        <w:t xml:space="preserve">automatically </w:t>
-      </w:r>
-      <w:r>
-        <w:t>identified during stage 1</w:t>
-      </w:r>
-      <w:r>
-        <w:t xml:space="preserve"> based on a histogram of limit values</w:t>
-      </w:r>
-      <w:r>
-        <w:t xml:space="preserve"> </w:t>
-      </w:r>
-      <w:r>
-        <w:t>as described above. If this was unsatisfactory</w:t>
-      </w:r>
-      <w:r>
-        <w:t xml:space="preserve">, a value can be entered manually in the </w:t>
-      </w:r>
-      <w:r>
-        <w:rPr>
-          <w:u w:val="single"/>
-        </w:rPr>
-        <w:t>artificial bounds</w:t>
-      </w:r>
-      <w:r>
-        <w:t xml:space="preserve"> box before stage 2 is run.</w:t>
-      </w:r>
-    </w:p>
-    <w:p/>
-    <w:p>
-      <w:r>
-        <w:t>Identification of fixed fluxes requires a numerical criterion for the range of variation of an individual flux over the solution space</w:t>
-      </w:r>
-      <w:r>
-        <w:t>,</w:t>
-      </w:r>
-      <w:r>
-        <w:t xml:space="preserve"> that can be considered to be fixed. This value is normally chosen to be 5 – 10 times larger than the LP tolerance, to avoid picking up spurious variation caused by LP inaccuracies. However, it can be adjusted in the </w:t>
-      </w:r>
-      <w:r>
-        <w:rPr>
-          <w:u w:val="single"/>
-        </w:rPr>
-        <w:t>fixed</w:t>
-      </w:r>
-      <w:r>
-        <w:rPr>
-          <w:u w:val="single"/>
-        </w:rPr>
-        <w:t xml:space="preserve"> value tolerance</w:t>
-      </w:r>
-      <w:r>
-        <w:t xml:space="preserve"> box</w:t>
-      </w:r>
-      <w:r>
-        <w:t>,</w:t>
-      </w:r>
-      <w:r>
-        <w:t xml:space="preserve"> </w:t>
-      </w:r>
-      <w:r>
-        <w:t xml:space="preserve">which contains the value of variable </w:t>
-      </w:r>
-      <w:proofErr w:type="spellStart"/>
-      <w:r>
-        <w:rPr>
-          <w:i/>
-        </w:rPr>
-        <w:t>fixtol</w:t>
-      </w:r>
-      <w:proofErr w:type="spellEnd"/>
-      <w:r>
-        <w:t>.</w:t>
-      </w:r>
-    </w:p>
-    <w:p/>
-    <w:p>
-      <w:r>
-        <w:t xml:space="preserve">In addition to allowing for inaccuracies, </w:t>
-      </w:r>
-      <w:r>
-        <w:t xml:space="preserve">choosing </w:t>
-      </w:r>
-      <w:r>
-        <w:t>the fixed value tolerance</w:t>
-      </w:r>
-      <w:r>
-        <w:t xml:space="preserve"> </w:t>
-      </w:r>
-      <w:r>
-        <w:t>can be a key lever to reduce large models to manageable dimensions.</w:t>
-      </w:r>
-      <w:r>
-        <w:t xml:space="preserve"> In s</w:t>
-      </w:r>
-      <w:r>
-        <w:t>tage 2</w:t>
-      </w:r>
-      <w:r>
-        <w:t>,</w:t>
-      </w:r>
-      <w:r>
-        <w:t xml:space="preserve"> fixed fluxes as well as some classes of rays</w:t>
-      </w:r>
-      <w:r>
-        <w:t xml:space="preserve"> are removed</w:t>
-      </w:r>
-      <w:r>
-        <w:t xml:space="preserve">, and the stoichiometry constraints </w:t>
-      </w:r>
-      <w:r>
-        <w:t xml:space="preserve">applied </w:t>
-      </w:r>
-      <w:r>
-        <w:t>to produce the RSS (reduced solution space). For medium sized models, the RSS dimension (i.e., its variable count) is usually well below 100. This allows subsequent calculations to be performed efficiently. Values around 150 are usually OK, but once it gets beyond 200 subsequent stages are likely to become intractable.</w:t>
-      </w:r>
-    </w:p>
-    <w:p/>
-    <w:p>
-      <w:r>
-        <w:t xml:space="preserve">The best remedy for such a situation is usually to increase the fixed value tolerance until the RSS dimension decreases to an acceptable level. Even an apparently large fixed tolerance may be plausible if it remains small in comparison to the overall range of variation of the remaining variables. This can be judged retrospectively e.g. from the main chord lengths of the resulting </w:t>
-      </w:r>
-      <w:r>
-        <w:t>SSK</w:t>
-      </w:r>
-      <w:r>
-        <w:t xml:space="preserve"> and its periphery points. </w:t>
-      </w:r>
-      <w:proofErr w:type="spellStart"/>
-      <w:r>
-        <w:rPr>
-          <w:i/>
-        </w:rPr>
-        <w:t>SSKernel</w:t>
-      </w:r>
-      <w:proofErr w:type="spellEnd"/>
-      <w:r>
-        <w:rPr>
-          <w:i/>
-        </w:rPr>
-        <w:t xml:space="preserve"> </w:t>
-      </w:r>
-      <w:r>
-        <w:t xml:space="preserve">keeps a watch on this and alerts the user if the significance of the </w:t>
-      </w:r>
-      <w:r>
-        <w:t>SSK</w:t>
-      </w:r>
-      <w:r>
-        <w:t xml:space="preserve"> result seems threatened by the choice made for the fixed value tolerance.</w:t>
-      </w:r>
-    </w:p>
-    <w:p/>
-    <w:p>
-      <w:r>
-        <w:t xml:space="preserve">There is also an interplay between the value chosen for this tolerance and the maximal extent that is allowed to be flattened in Stage 4. As flattening amounts to taking the flux combination that corresponds to some thin direction of the </w:t>
-      </w:r>
-      <w:r>
-        <w:t>SSK</w:t>
-      </w:r>
-      <w:r>
-        <w:t xml:space="preserve"> as a constant, it is plausible to use the same </w:t>
-      </w:r>
-      <w:proofErr w:type="spellStart"/>
-      <w:r>
-        <w:t>cutoff</w:t>
-      </w:r>
-      <w:proofErr w:type="spellEnd"/>
-      <w:r>
-        <w:t xml:space="preserve"> value there. </w:t>
-      </w:r>
-      <w:proofErr w:type="spellStart"/>
-      <w:r>
-        <w:rPr>
-          <w:i/>
-        </w:rPr>
-        <w:t>SSKernel</w:t>
-      </w:r>
-      <w:proofErr w:type="spellEnd"/>
-      <w:r>
-        <w:t xml:space="preserve"> automatically enters the value used for Stage 2 also in the appropriate box for Stage 4, although the user can change this before executing the later stage.</w:t>
-      </w:r>
-    </w:p>
-    <w:p/>
-    <w:p>
-      <w:r>
-        <w:t xml:space="preserve">The connection between thinning and the fixed tolerance also gives some justification for choosing a relatively large </w:t>
+        <w:t xml:space="preserve">cause later LP calculations to fail. An example is the E-Coli K12 model IML1515, which has 2712 flux variables and it fails to converge at the default LP tolerance of 0.001. Resetting this to 0.1 does give convergence, but spoils the convergence of later stages. The best way to deal with this, is to enter a pair of tolerance values, separated by a comma, in the LP tolerance box instead of the normal single value. The first of these </w:t>
+      </w:r>
+      <w:r>
+        <w:t>(</w:t>
       </w:r>
       <w:proofErr w:type="spellStart"/>
       <w:r>
@@ -9108,10 +8962,244 @@
           <w:i/>
           <w:iCs/>
         </w:rPr>
+        <w:t>FBAtol</w:t>
+      </w:r>
+      <w:proofErr w:type="spellEnd"/>
+      <w:r>
+        <w:t xml:space="preserve">) </w:t>
+      </w:r>
+      <w:r>
+        <w:t xml:space="preserve">is used for the bounded LP only, while the second </w:t>
+      </w:r>
+      <w:r>
+        <w:t>(</w:t>
+      </w:r>
+      <w:proofErr w:type="spellStart"/>
+      <w:r>
+        <w:rPr>
+          <w:i/>
+          <w:iCs/>
+        </w:rPr>
+        <w:t>LPtol</w:t>
+      </w:r>
+      <w:proofErr w:type="spellEnd"/>
+      <w:r>
+        <w:t xml:space="preserve">) </w:t>
+      </w:r>
+      <w:r>
+        <w:t xml:space="preserve">is used for all subsequent LP’s. An </w:t>
+      </w:r>
+      <w:r>
+        <w:lastRenderedPageBreak/>
+        <w:t>alternative is to simply allow the bounded LP to fail; as its result is only for validation, a failed value will simply be ignored and most</w:t>
+      </w:r>
+      <w:r>
+        <w:t xml:space="preserve"> of the rest of the calculations proceed as normal.</w:t>
+      </w:r>
+    </w:p>
+    <w:p/>
+    <w:p>
+      <w:r>
+        <w:t xml:space="preserve">Artificial bounds are </w:t>
+      </w:r>
+      <w:r>
+        <w:t xml:space="preserve">automatically </w:t>
+      </w:r>
+      <w:r>
+        <w:t>identified during stage 1</w:t>
+      </w:r>
+      <w:r>
+        <w:t xml:space="preserve"> based on a histogram of limit values</w:t>
+      </w:r>
+      <w:r>
+        <w:t xml:space="preserve"> </w:t>
+      </w:r>
+      <w:r>
+        <w:t>as described above. If this was unsatisfactory</w:t>
+      </w:r>
+      <w:r>
+        <w:t xml:space="preserve">, a value can be entered manually in the </w:t>
+      </w:r>
+      <w:r>
+        <w:rPr>
+          <w:u w:val="single"/>
+        </w:rPr>
+        <w:t>artificial bounds</w:t>
+      </w:r>
+      <w:r>
+        <w:t xml:space="preserve"> box before stage 2 is run.</w:t>
+      </w:r>
+    </w:p>
+    <w:p/>
+    <w:p>
+      <w:r>
+        <w:t>Identification of fixed fluxes requires a numerical criterion for the range of variation of an individual flux over the solution space</w:t>
+      </w:r>
+      <w:r>
+        <w:t>,</w:t>
+      </w:r>
+      <w:r>
+        <w:t xml:space="preserve"> that can be considered to be fixed. This value is normally chosen to be 5 – 10 times larger than the LP tolerance, to avoid picking up spurious variation caused by LP inaccuracies. However, it can be adjusted in the </w:t>
+      </w:r>
+      <w:r>
+        <w:rPr>
+          <w:u w:val="single"/>
+        </w:rPr>
+        <w:t>fixed</w:t>
+      </w:r>
+      <w:r>
+        <w:rPr>
+          <w:u w:val="single"/>
+        </w:rPr>
+        <w:t xml:space="preserve"> value tolerance</w:t>
+      </w:r>
+      <w:r>
+        <w:t xml:space="preserve"> box</w:t>
+      </w:r>
+      <w:r>
+        <w:t>,</w:t>
+      </w:r>
+      <w:r>
+        <w:t xml:space="preserve"> </w:t>
+      </w:r>
+      <w:r>
+        <w:t xml:space="preserve">which contains the value of variable </w:t>
+      </w:r>
+      <w:proofErr w:type="spellStart"/>
+      <w:r>
+        <w:rPr>
+          <w:i/>
+        </w:rPr>
         <w:t>fixtol</w:t>
       </w:r>
       <w:proofErr w:type="spellEnd"/>
       <w:r>
+        <w:t>.</w:t>
+      </w:r>
+    </w:p>
+    <w:p/>
+    <w:p>
+      <w:r>
+        <w:t xml:space="preserve">In addition to allowing for inaccuracies, </w:t>
+      </w:r>
+      <w:r>
+        <w:t xml:space="preserve">choosing </w:t>
+      </w:r>
+      <w:r>
+        <w:t>the fixed value tolerance</w:t>
+      </w:r>
+      <w:r>
+        <w:t xml:space="preserve"> </w:t>
+      </w:r>
+      <w:r>
+        <w:t>can be a key lever to reduce large models to manageable dimensions.</w:t>
+      </w:r>
+      <w:r>
+        <w:t xml:space="preserve"> In s</w:t>
+      </w:r>
+      <w:r>
+        <w:t>tage 2</w:t>
+      </w:r>
+      <w:r>
+        <w:t>,</w:t>
+      </w:r>
+      <w:r>
+        <w:t xml:space="preserve"> fixed fluxes as well as some classes of rays</w:t>
+      </w:r>
+      <w:r>
+        <w:t xml:space="preserve"> are removed</w:t>
+      </w:r>
+      <w:r>
+        <w:t xml:space="preserve">, and the stoichiometry constraints </w:t>
+      </w:r>
+      <w:r>
+        <w:t xml:space="preserve">applied </w:t>
+      </w:r>
+      <w:r>
+        <w:t>to produce the RSS (reduced solution space). For medium sized models, the RSS dimension (i.e., its variable count) is usually well below 100. This allows subsequent calculations to be performed efficiently. Values around 150 are usually OK, but once it gets beyond 200 subsequent stages are likely to become intractable.</w:t>
+      </w:r>
+    </w:p>
+    <w:p/>
+    <w:p>
+      <w:r>
+        <w:t xml:space="preserve">The best remedy for such a situation is usually to increase the fixed value tolerance until the RSS dimension decreases to an acceptable level. Even an apparently large fixed tolerance may be plausible if it remains small in comparison to the overall range of variation of the remaining variables. This can be judged retrospectively e.g. from the main chord lengths of the resulting </w:t>
+      </w:r>
+      <w:r>
+        <w:t>SSK</w:t>
+      </w:r>
+      <w:r>
+        <w:t xml:space="preserve"> and its periphery points. </w:t>
+      </w:r>
+      <w:proofErr w:type="spellStart"/>
+      <w:r>
+        <w:rPr>
+          <w:i/>
+        </w:rPr>
+        <w:t>SSKernel</w:t>
+      </w:r>
+      <w:proofErr w:type="spellEnd"/>
+      <w:r>
+        <w:rPr>
+          <w:i/>
+        </w:rPr>
+        <w:t xml:space="preserve"> </w:t>
+      </w:r>
+      <w:r>
+        <w:t xml:space="preserve">keeps a watch on this and alerts the user if the significance of the </w:t>
+      </w:r>
+      <w:r>
+        <w:t>SSK</w:t>
+      </w:r>
+      <w:r>
+        <w:t xml:space="preserve"> result seems threatened by the choice made for the fixed value tolerance.</w:t>
+      </w:r>
+    </w:p>
+    <w:p/>
+    <w:p>
+      <w:r>
+        <w:t xml:space="preserve">There is also an interplay between the value chosen for this tolerance and the maximal extent that is allowed to be flattened in Stage 4. As flattening amounts to taking the flux combination that corresponds to some thin direction of the </w:t>
+      </w:r>
+      <w:r>
+        <w:t>SSK</w:t>
+      </w:r>
+      <w:r>
+        <w:t xml:space="preserve"> as a constant, it is plausible to use the same </w:t>
+      </w:r>
+      <w:proofErr w:type="spellStart"/>
+      <w:r>
+        <w:t>cutoff</w:t>
+      </w:r>
+      <w:proofErr w:type="spellEnd"/>
+      <w:r>
+        <w:t xml:space="preserve"> value there. </w:t>
+      </w:r>
+      <w:proofErr w:type="spellStart"/>
+      <w:r>
+        <w:rPr>
+          <w:i/>
+        </w:rPr>
+        <w:t>SSKernel</w:t>
+      </w:r>
+      <w:proofErr w:type="spellEnd"/>
+      <w:r>
+        <w:t xml:space="preserve"> automatically enters the value used for Stage 2 also in the appropriate box for Stage 4, although the user can change this before executing the later stage.</w:t>
+      </w:r>
+    </w:p>
+    <w:p/>
+    <w:p>
+      <w:r>
+        <w:t xml:space="preserve">The connection between thinning and the fixed tolerance also gives some justification for choosing a relatively large </w:t>
+      </w:r>
+      <w:proofErr w:type="spellStart"/>
+      <w:r>
+        <w:rPr>
+          <w:i/>
+          <w:iCs/>
+        </w:rPr>
+        <w:t>fixtol</w:t>
+      </w:r>
+      <w:proofErr w:type="spellEnd"/>
+      <w:r>
         <w:t xml:space="preserve"> value in stage 2. There is no point in carrying along fluxes with minor variation ranges, only to be eliminated by flattening in stage 4 to avoid excessive aspect ratios. In that case it makes more sense to isolate such fluxes as fixed from the start, and so facilitate the computing intensive operations in stage 3 by reducing the dimensions of the space in which they are carried out. </w:t>
       </w:r>
     </w:p>
@@ -9141,14 +9229,14 @@
         <w:t>)</w:t>
       </w:r>
       <w:r>
-        <w:t>complete (although not convex complete), and enters the vectors as well as their overlaps with constraint vectors, into a ray matrix. It uses the ray matrix to find a sample of FBF’s, that are backtracked on</w:t>
-      </w:r>
-      <w:r>
-        <w:t xml:space="preserve"> the facet tree to discover their </w:t>
+        <w:t xml:space="preserve">complete (although not convex complete), and enters the vectors as well as their overlaps with constraint vectors, into a ray matrix. It uses the ray matrix </w:t>
       </w:r>
       <w:r>
         <w:lastRenderedPageBreak/>
-        <w:t xml:space="preserve">progenitor facet. The number of FBF’s in the sample can be set in the </w:t>
+        <w:t>to find a sample of FBF’s, that are backtracked on</w:t>
+      </w:r>
+      <w:r>
+        <w:t xml:space="preserve"> the facet tree to discover their progenitor facet. The number of FBF’s in the sample can be set in the </w:t>
       </w:r>
       <w:r>
         <w:rPr>
@@ -9443,12 +9531,15 @@
         <w:t xml:space="preserve">choice is to skip the rest of stage 3 entirely and simply use the default capping radius to perform tangent capping of all the ray directions that </w:t>
       </w:r>
       <w:r>
-        <w:t>remain in the RSS. In effect the SSK is treated as a simple cone, and the potential dimension reduction from coincidence capping is sacrificed. Also, the extent of the RSS becomes somewhat arbitrary instead of being limited by the combined flux constraints as embodied in the bounded facets. Still, if a realistic value is used for the default capping radius that may be acceptable.</w:t>
-      </w:r>
-    </w:p>
-    <w:p>
+        <w:t xml:space="preserve">remain in the RSS. In effect the SSK is treated as a simple cone, and the potential dimension reduction from coincidence capping is sacrificed. Also, the extent of the RSS becomes somewhat arbitrary instead of being limited by the combined flux constraints as embodied in the </w:t>
+      </w:r>
       <w:r>
         <w:lastRenderedPageBreak/>
+        <w:t>bounded facets. Still, if a realistic value is used for the default capping radius that may be acceptable.</w:t>
+      </w:r>
+    </w:p>
+    <w:p>
+      <w:r>
         <w:t>The 3</w:t>
       </w:r>
       <w:r>
@@ -12544,12 +12635,12 @@
     <w:tbl>
       <w:tblPr>
         <w:tblStyle w:val="TableGrid"/>
-        <w:tblW w:w="8206" w:type="dxa"/>
-        <w:tblInd w:w="720" w:type="dxa"/>
+        <w:tblW w:w="8364" w:type="dxa"/>
+        <w:tblInd w:w="-5" w:type="dxa"/>
         <w:tblLook w:val="04A0" w:firstRow="1" w:lastRow="0" w:firstColumn="1" w:lastColumn="0" w:noHBand="0" w:noVBand="1"/>
       </w:tblPr>
       <w:tblGrid>
-        <w:gridCol w:w="1589"/>
+        <w:gridCol w:w="1747"/>
         <w:gridCol w:w="950"/>
         <w:gridCol w:w="1230"/>
         <w:gridCol w:w="4437"/>
@@ -12557,7 +12648,7 @@
       <w:tr>
         <w:tc>
           <w:tcPr>
-            <w:tcW w:w="1589" w:type="dxa"/>
+            <w:tcW w:w="1747" w:type="dxa"/>
           </w:tcPr>
           <w:p>
             <w:pPr>
@@ -12615,7 +12706,7 @@
       <w:tr>
         <w:tc>
           <w:tcPr>
-            <w:tcW w:w="1589" w:type="dxa"/>
+            <w:tcW w:w="1747" w:type="dxa"/>
           </w:tcPr>
           <w:p>
             <w:pPr>
@@ -12676,7 +12767,7 @@
       <w:tr>
         <w:tc>
           <w:tcPr>
-            <w:tcW w:w="1589" w:type="dxa"/>
+            <w:tcW w:w="1747" w:type="dxa"/>
           </w:tcPr>
           <w:p>
             <w:pPr>
@@ -12736,7 +12827,7 @@
       <w:tr>
         <w:tc>
           <w:tcPr>
-            <w:tcW w:w="1589" w:type="dxa"/>
+            <w:tcW w:w="1747" w:type="dxa"/>
           </w:tcPr>
           <w:p>
             <w:pPr>
@@ -12825,13 +12916,21 @@
       <w:tr>
         <w:tc>
           <w:tcPr>
-            <w:tcW w:w="1589" w:type="dxa"/>
+            <w:tcW w:w="1747" w:type="dxa"/>
           </w:tcPr>
           <w:p>
             <w:pPr>
               <w:pStyle w:val="ListParagraph"/>
               <w:ind w:left="0"/>
             </w:pPr>
+            <w:proofErr w:type="spellStart"/>
+            <w:r>
+              <w:t>FBAtol</w:t>
+            </w:r>
+            <w:proofErr w:type="spellEnd"/>
+            <w:r>
+              <w:t xml:space="preserve">, </w:t>
+            </w:r>
             <w:proofErr w:type="spellStart"/>
             <w:r>
               <w:t>LPtol</w:t>
@@ -12889,7 +12988,7 @@
       <w:tr>
         <w:tc>
           <w:tcPr>
-            <w:tcW w:w="1589" w:type="dxa"/>
+            <w:tcW w:w="1747" w:type="dxa"/>
           </w:tcPr>
           <w:p>
             <w:pPr>
@@ -12958,7 +13057,7 @@
       <w:tr>
         <w:tc>
           <w:tcPr>
-            <w:tcW w:w="1589" w:type="dxa"/>
+            <w:tcW w:w="1747" w:type="dxa"/>
           </w:tcPr>
           <w:p>
             <w:pPr>
@@ -13022,7 +13121,7 @@
       <w:tr>
         <w:tc>
           <w:tcPr>
-            <w:tcW w:w="1589" w:type="dxa"/>
+            <w:tcW w:w="1747" w:type="dxa"/>
           </w:tcPr>
           <w:p>
             <w:pPr>
@@ -13085,7 +13184,7 @@
       <w:tr>
         <w:tc>
           <w:tcPr>
-            <w:tcW w:w="1589" w:type="dxa"/>
+            <w:tcW w:w="1747" w:type="dxa"/>
           </w:tcPr>
           <w:p>
             <w:pPr>
@@ -13151,7 +13250,7 @@
       <w:tr>
         <w:tc>
           <w:tcPr>
-            <w:tcW w:w="1589" w:type="dxa"/>
+            <w:tcW w:w="1747" w:type="dxa"/>
           </w:tcPr>
           <w:p>
             <w:pPr>
@@ -13228,7 +13327,7 @@
       <w:tr>
         <w:tc>
           <w:tcPr>
-            <w:tcW w:w="1589" w:type="dxa"/>
+            <w:tcW w:w="1747" w:type="dxa"/>
           </w:tcPr>
           <w:p>
             <w:pPr>
@@ -13309,7 +13408,7 @@
       <w:tr>
         <w:tc>
           <w:tcPr>
-            <w:tcW w:w="1589" w:type="dxa"/>
+            <w:tcW w:w="1747" w:type="dxa"/>
           </w:tcPr>
           <w:p>
             <w:pPr>
@@ -13384,7 +13483,7 @@
       <w:tr>
         <w:tc>
           <w:tcPr>
-            <w:tcW w:w="1589" w:type="dxa"/>
+            <w:tcW w:w="1747" w:type="dxa"/>
           </w:tcPr>
           <w:p>
             <w:pPr>
@@ -13450,7 +13549,7 @@
       <w:tr>
         <w:tc>
           <w:tcPr>
-            <w:tcW w:w="1589" w:type="dxa"/>
+            <w:tcW w:w="1747" w:type="dxa"/>
           </w:tcPr>
           <w:p>
             <w:pPr>
@@ -13516,7 +13615,7 @@
       <w:tr>
         <w:tc>
           <w:tcPr>
-            <w:tcW w:w="1589" w:type="dxa"/>
+            <w:tcW w:w="1747" w:type="dxa"/>
           </w:tcPr>
           <w:p>
             <w:pPr>
@@ -13576,7 +13675,7 @@
       <w:tr>
         <w:tc>
           <w:tcPr>
-            <w:tcW w:w="1589" w:type="dxa"/>
+            <w:tcW w:w="1747" w:type="dxa"/>
           </w:tcPr>
           <w:p>
             <w:pPr>
@@ -13636,7 +13735,7 @@
       <w:tr>
         <w:tc>
           <w:tcPr>
-            <w:tcW w:w="1589" w:type="dxa"/>
+            <w:tcW w:w="1747" w:type="dxa"/>
           </w:tcPr>
           <w:p>
             <w:pPr>
@@ -13702,7 +13801,7 @@
       <w:tr>
         <w:tc>
           <w:tcPr>
-            <w:tcW w:w="1589" w:type="dxa"/>
+            <w:tcW w:w="1747" w:type="dxa"/>
           </w:tcPr>
           <w:p>
             <w:pPr>
@@ -16335,7 +16434,7 @@
           <v:shape id="_x0000_i1027" type="#_x0000_t75" style="width:254.25pt;height:142.5pt" o:ole="">
             <v:imagedata r:id="rId28" o:title=""/>
           </v:shape>
-          <o:OLEObject Type="Embed" ProgID="Equation.DSMT4" ShapeID="_x0000_i1027" DrawAspect="Content" ObjectID="_1704374891" r:id="rId29"/>
+          <o:OLEObject Type="Embed" ProgID="Equation.DSMT4" ShapeID="_x0000_i1027" DrawAspect="Content" ObjectID="_1704631627" r:id="rId29"/>
         </w:object>
       </w:r>
       <w:r>
@@ -18131,10 +18230,7 @@
       </w:r>
       <w:proofErr w:type="spellEnd"/>
       <w:r>
-        <w:t xml:space="preserve"> is the first item in the exported results and according to </w:t>
-      </w:r>
-      <w:r>
-        <w:t xml:space="preserve">equation  </w:t>
+        <w:t xml:space="preserve"> is the first item in the exported results and according to equation  </w:t>
       </w:r>
       <w:r>
         <w:rPr>

</xml_diff>